<commit_message>
Fix restart issues and update documentation
</commit_message>
<xml_diff>
--- a/documentation/IFB399 NRSSS Testing.docx
+++ b/documentation/IFB399 NRSSS Testing.docx
@@ -188,9 +188,8 @@
                 <w:sz w:val="20"/>
                 <w:szCs w:val="20"/>
               </w:rPr>
-              <w:t xml:space="preserve">For </w:t>
-            </w:r>
-            <w:proofErr w:type="gramStart"/>
+              <w:t xml:space="preserve">For all of the test cases, change the setting, and then </w:t>
+            </w:r>
             <w:r>
               <w:rPr>
                 <w:b/>
@@ -199,10 +198,10 @@
                 <w:iCs/>
                 <w:sz w:val="20"/>
                 <w:szCs w:val="20"/>
-              </w:rPr>
-              <w:t>all of</w:t>
-            </w:r>
-            <w:proofErr w:type="gramEnd"/>
+                <w:highlight w:val="yellow"/>
+              </w:rPr>
+              <w:t>run through the entire game.</w:t>
+            </w:r>
             <w:r>
               <w:rPr>
                 <w:b/>
@@ -212,54 +211,7 @@
                 <w:sz w:val="20"/>
                 <w:szCs w:val="20"/>
               </w:rPr>
-              <w:t xml:space="preserve"> the test cases, change the setting, and then </w:t>
-            </w:r>
-            <w:r>
-              <w:rPr>
-                <w:b/>
-                <w:bCs/>
-                <w:i/>
-                <w:iCs/>
-                <w:sz w:val="20"/>
-                <w:szCs w:val="20"/>
-                <w:highlight w:val="yellow"/>
-              </w:rPr>
-              <w:t>run through the entire game.</w:t>
-            </w:r>
-            <w:r>
-              <w:rPr>
-                <w:b/>
-                <w:bCs/>
-                <w:i/>
-                <w:iCs/>
-                <w:sz w:val="20"/>
-                <w:szCs w:val="20"/>
-              </w:rPr>
-              <w:t xml:space="preserve"> For this test case, and for all the test cases- the sounds, text, </w:t>
-            </w:r>
-            <w:proofErr w:type="gramStart"/>
-            <w:r>
-              <w:rPr>
-                <w:b/>
-                <w:bCs/>
-                <w:i/>
-                <w:iCs/>
-                <w:sz w:val="20"/>
-                <w:szCs w:val="20"/>
-              </w:rPr>
-              <w:t>questions</w:t>
-            </w:r>
-            <w:proofErr w:type="gramEnd"/>
-            <w:r>
-              <w:rPr>
-                <w:b/>
-                <w:bCs/>
-                <w:i/>
-                <w:iCs/>
-                <w:sz w:val="20"/>
-                <w:szCs w:val="20"/>
-              </w:rPr>
-              <w:t xml:space="preserve"> and anything that appears in the game should work as specified, without any bugs. When finished, we should return to the home screen.</w:t>
+              <w:t xml:space="preserve"> For this test case, and for all the test cases- the sounds, text, questions and anything that appears in the game should work as specified, without any bugs. When finished, we should return to the home screen.</w:t>
             </w:r>
           </w:p>
         </w:tc>
@@ -327,6 +279,13 @@
                 <w:szCs w:val="20"/>
               </w:rPr>
             </w:pPr>
+            <w:r>
+              <w:rPr>
+                <w:sz w:val="20"/>
+                <w:szCs w:val="20"/>
+              </w:rPr>
+              <w:t>Expected</w:t>
+            </w:r>
           </w:p>
         </w:tc>
       </w:tr>
@@ -393,6 +352,13 @@
                 <w:szCs w:val="20"/>
               </w:rPr>
             </w:pPr>
+            <w:r>
+              <w:rPr>
+                <w:sz w:val="20"/>
+                <w:szCs w:val="20"/>
+              </w:rPr>
+              <w:t>Expected</w:t>
+            </w:r>
           </w:p>
         </w:tc>
       </w:tr>
@@ -459,6 +425,13 @@
                 <w:szCs w:val="20"/>
               </w:rPr>
             </w:pPr>
+            <w:r>
+              <w:rPr>
+                <w:sz w:val="20"/>
+                <w:szCs w:val="20"/>
+              </w:rPr>
+              <w:t>Expected</w:t>
+            </w:r>
           </w:p>
         </w:tc>
       </w:tr>
@@ -525,6 +498,13 @@
                 <w:szCs w:val="20"/>
               </w:rPr>
             </w:pPr>
+            <w:r>
+              <w:rPr>
+                <w:sz w:val="20"/>
+                <w:szCs w:val="20"/>
+              </w:rPr>
+              <w:t>Expected</w:t>
+            </w:r>
           </w:p>
         </w:tc>
       </w:tr>
@@ -591,6 +571,13 @@
                 <w:szCs w:val="20"/>
               </w:rPr>
             </w:pPr>
+            <w:r>
+              <w:rPr>
+                <w:sz w:val="20"/>
+                <w:szCs w:val="20"/>
+              </w:rPr>
+              <w:t>Expected</w:t>
+            </w:r>
           </w:p>
         </w:tc>
       </w:tr>
@@ -620,21 +607,8 @@
               <w:jc w:val="center"/>
             </w:pPr>
             <w:r>
-              <w:t xml:space="preserve">Story: </w:t>
-            </w:r>
-            <w:proofErr w:type="gramStart"/>
-            <w:r>
-              <w:t>B  A</w:t>
-            </w:r>
-            <w:proofErr w:type="gramEnd"/>
-            <w:r>
-              <w:t xml:space="preserve">  </w:t>
-            </w:r>
-            <w:proofErr w:type="spellStart"/>
-            <w:r>
-              <w:t>A</w:t>
-            </w:r>
-            <w:proofErr w:type="spellEnd"/>
+              <w:t>Story: B  A  A</w:t>
+            </w:r>
           </w:p>
         </w:tc>
         <w:tc>
@@ -677,21 +651,12 @@
                 <w:szCs w:val="20"/>
               </w:rPr>
             </w:pPr>
-            <w:proofErr w:type="gramStart"/>
-            <w:r>
-              <w:rPr>
-                <w:sz w:val="20"/>
-                <w:szCs w:val="20"/>
-              </w:rPr>
-              <w:t>Refer back</w:t>
-            </w:r>
-            <w:proofErr w:type="gramEnd"/>
-            <w:r>
-              <w:rPr>
-                <w:sz w:val="20"/>
-                <w:szCs w:val="20"/>
-              </w:rPr>
-              <w:t xml:space="preserve"> to the json file or word list to make sure that the right story elements are being used.</w:t>
+            <w:r>
+              <w:rPr>
+                <w:sz w:val="20"/>
+                <w:szCs w:val="20"/>
+              </w:rPr>
+              <w:t>Refer back to the json file or word list to make sure that the right story elements are being used.</w:t>
             </w:r>
           </w:p>
         </w:tc>
@@ -707,6 +672,13 @@
                 <w:szCs w:val="20"/>
               </w:rPr>
             </w:pPr>
+            <w:r>
+              <w:rPr>
+                <w:sz w:val="20"/>
+                <w:szCs w:val="20"/>
+              </w:rPr>
+              <w:t>Expected</w:t>
+            </w:r>
           </w:p>
         </w:tc>
       </w:tr>
@@ -736,15 +708,7 @@
               <w:jc w:val="center"/>
             </w:pPr>
             <w:r>
-              <w:t xml:space="preserve">Story: </w:t>
-            </w:r>
-            <w:proofErr w:type="gramStart"/>
-            <w:r>
-              <w:t>A  B</w:t>
-            </w:r>
-            <w:proofErr w:type="gramEnd"/>
-            <w:r>
-              <w:t xml:space="preserve">  A</w:t>
+              <w:t>Story: A  B  A</w:t>
             </w:r>
           </w:p>
         </w:tc>
@@ -775,6 +739,13 @@
                 <w:szCs w:val="20"/>
               </w:rPr>
             </w:pPr>
+            <w:r>
+              <w:rPr>
+                <w:sz w:val="20"/>
+                <w:szCs w:val="20"/>
+              </w:rPr>
+              <w:t>Expected</w:t>
+            </w:r>
           </w:p>
         </w:tc>
       </w:tr>
@@ -804,20 +775,7 @@
               <w:jc w:val="center"/>
             </w:pPr>
             <w:r>
-              <w:t xml:space="preserve">Story:   </w:t>
-            </w:r>
-            <w:proofErr w:type="gramStart"/>
-            <w:r>
-              <w:t xml:space="preserve">A  </w:t>
-            </w:r>
-            <w:proofErr w:type="spellStart"/>
-            <w:r>
-              <w:t>A</w:t>
-            </w:r>
-            <w:proofErr w:type="spellEnd"/>
-            <w:proofErr w:type="gramEnd"/>
-            <w:r>
-              <w:t xml:space="preserve">  B</w:t>
+              <w:t>Story:   A  A  B</w:t>
             </w:r>
           </w:p>
         </w:tc>
@@ -848,6 +806,13 @@
                 <w:szCs w:val="20"/>
               </w:rPr>
             </w:pPr>
+            <w:r>
+              <w:rPr>
+                <w:sz w:val="20"/>
+                <w:szCs w:val="20"/>
+              </w:rPr>
+              <w:t>Expected</w:t>
+            </w:r>
           </w:p>
         </w:tc>
       </w:tr>
@@ -877,20 +842,7 @@
               <w:jc w:val="center"/>
             </w:pPr>
             <w:r>
-              <w:t xml:space="preserve">Story:  </w:t>
-            </w:r>
-            <w:proofErr w:type="gramStart"/>
-            <w:r>
-              <w:t xml:space="preserve">B  </w:t>
-            </w:r>
-            <w:proofErr w:type="spellStart"/>
-            <w:r>
-              <w:t>B</w:t>
-            </w:r>
-            <w:proofErr w:type="spellEnd"/>
-            <w:proofErr w:type="gramEnd"/>
-            <w:r>
-              <w:t xml:space="preserve">  A</w:t>
+              <w:t>Story:  B  B  A</w:t>
             </w:r>
           </w:p>
         </w:tc>
@@ -921,6 +873,13 @@
                 <w:szCs w:val="20"/>
               </w:rPr>
             </w:pPr>
+            <w:r>
+              <w:rPr>
+                <w:sz w:val="20"/>
+                <w:szCs w:val="20"/>
+              </w:rPr>
+              <w:t>Expected</w:t>
+            </w:r>
           </w:p>
         </w:tc>
       </w:tr>
@@ -950,26 +909,8 @@
               <w:jc w:val="center"/>
             </w:pPr>
             <w:r>
-              <w:t xml:space="preserve">Story: </w:t>
-            </w:r>
-            <w:proofErr w:type="gramStart"/>
-            <w:r>
-              <w:t xml:space="preserve">B  </w:t>
-            </w:r>
-            <w:proofErr w:type="spellStart"/>
-            <w:r>
-              <w:t>B</w:t>
-            </w:r>
-            <w:proofErr w:type="spellEnd"/>
-            <w:proofErr w:type="gramEnd"/>
-            <w:r>
-              <w:t xml:space="preserve">  </w:t>
-            </w:r>
-            <w:proofErr w:type="spellStart"/>
-            <w:r>
-              <w:t>B</w:t>
-            </w:r>
-            <w:proofErr w:type="spellEnd"/>
+              <w:t>Story: B  B  B</w:t>
+            </w:r>
           </w:p>
         </w:tc>
         <w:tc>
@@ -999,6 +940,13 @@
                 <w:szCs w:val="20"/>
               </w:rPr>
             </w:pPr>
+            <w:r>
+              <w:rPr>
+                <w:sz w:val="20"/>
+                <w:szCs w:val="20"/>
+              </w:rPr>
+              <w:t>Expected</w:t>
+            </w:r>
           </w:p>
         </w:tc>
       </w:tr>
@@ -1028,15 +976,7 @@
               <w:jc w:val="center"/>
             </w:pPr>
             <w:r>
-              <w:t xml:space="preserve">Story: </w:t>
-            </w:r>
-            <w:proofErr w:type="gramStart"/>
-            <w:r>
-              <w:t>B  A</w:t>
-            </w:r>
-            <w:proofErr w:type="gramEnd"/>
-            <w:r>
-              <w:t xml:space="preserve">  B</w:t>
+              <w:t>Story: B  A  B</w:t>
             </w:r>
           </w:p>
         </w:tc>
@@ -1067,6 +1007,13 @@
                 <w:szCs w:val="20"/>
               </w:rPr>
             </w:pPr>
+            <w:r>
+              <w:rPr>
+                <w:sz w:val="20"/>
+                <w:szCs w:val="20"/>
+              </w:rPr>
+              <w:t>Expected</w:t>
+            </w:r>
           </w:p>
         </w:tc>
       </w:tr>
@@ -1133,6 +1080,13 @@
                 <w:szCs w:val="20"/>
               </w:rPr>
             </w:pPr>
+            <w:r>
+              <w:rPr>
+                <w:sz w:val="20"/>
+                <w:szCs w:val="20"/>
+              </w:rPr>
+              <w:t>Expected</w:t>
+            </w:r>
           </w:p>
         </w:tc>
       </w:tr>
@@ -1199,6 +1153,13 @@
                 <w:szCs w:val="20"/>
               </w:rPr>
             </w:pPr>
+            <w:r>
+              <w:rPr>
+                <w:sz w:val="20"/>
+                <w:szCs w:val="20"/>
+              </w:rPr>
+              <w:t>Expected</w:t>
+            </w:r>
           </w:p>
         </w:tc>
       </w:tr>
@@ -1265,6 +1226,13 @@
                 <w:szCs w:val="20"/>
               </w:rPr>
             </w:pPr>
+            <w:r>
+              <w:rPr>
+                <w:sz w:val="20"/>
+                <w:szCs w:val="20"/>
+              </w:rPr>
+              <w:t>Expected</w:t>
+            </w:r>
           </w:p>
         </w:tc>
       </w:tr>
@@ -1331,6 +1299,13 @@
                 <w:szCs w:val="20"/>
               </w:rPr>
             </w:pPr>
+            <w:r>
+              <w:rPr>
+                <w:sz w:val="20"/>
+                <w:szCs w:val="20"/>
+              </w:rPr>
+              <w:t>Expected</w:t>
+            </w:r>
           </w:p>
         </w:tc>
       </w:tr>
@@ -1397,6 +1372,13 @@
                 <w:szCs w:val="20"/>
               </w:rPr>
             </w:pPr>
+            <w:r>
+              <w:rPr>
+                <w:sz w:val="20"/>
+                <w:szCs w:val="20"/>
+              </w:rPr>
+              <w:t>Expected</w:t>
+            </w:r>
           </w:p>
         </w:tc>
       </w:tr>
@@ -1463,6 +1445,13 @@
                 <w:szCs w:val="20"/>
               </w:rPr>
             </w:pPr>
+            <w:r>
+              <w:rPr>
+                <w:sz w:val="20"/>
+                <w:szCs w:val="20"/>
+              </w:rPr>
+              <w:t>Expected</w:t>
+            </w:r>
           </w:p>
         </w:tc>
       </w:tr>
@@ -1530,6 +1519,13 @@
                 <w:szCs w:val="20"/>
               </w:rPr>
             </w:pPr>
+            <w:r>
+              <w:rPr>
+                <w:sz w:val="20"/>
+                <w:szCs w:val="20"/>
+              </w:rPr>
+              <w:t>Expected</w:t>
+            </w:r>
           </w:p>
         </w:tc>
       </w:tr>
@@ -1596,6 +1592,13 @@
                 <w:szCs w:val="20"/>
               </w:rPr>
             </w:pPr>
+            <w:r>
+              <w:rPr>
+                <w:sz w:val="20"/>
+                <w:szCs w:val="20"/>
+              </w:rPr>
+              <w:t>Expected</w:t>
+            </w:r>
           </w:p>
         </w:tc>
       </w:tr>
@@ -1648,6 +1651,13 @@
               </w:rPr>
               <w:t>Take you back to the main menu</w:t>
             </w:r>
+            <w:r>
+              <w:rPr>
+                <w:sz w:val="20"/>
+                <w:szCs w:val="20"/>
+              </w:rPr>
+              <w:t>, with default values and a new random story</w:t>
+            </w:r>
           </w:p>
         </w:tc>
         <w:tc>
@@ -1662,180 +1672,13 @@
                 <w:szCs w:val="20"/>
               </w:rPr>
             </w:pPr>
-          </w:p>
-        </w:tc>
-      </w:tr>
-      <w:tr>
-        <w:trPr>
-          <w:trHeight w:val="388"/>
-        </w:trPr>
-        <w:tc>
-          <w:tcPr>
-            <w:tcW w:w="562" w:type="dxa"/>
-          </w:tcPr>
-          <w:p>
-            <w:pPr>
-              <w:jc w:val="center"/>
-            </w:pPr>
-            <w:r>
-              <w:t>T22</w:t>
-            </w:r>
-          </w:p>
-        </w:tc>
-        <w:tc>
-          <w:tcPr>
-            <w:tcW w:w="2410" w:type="dxa"/>
-          </w:tcPr>
-          <w:p>
-            <w:pPr>
-              <w:jc w:val="center"/>
-            </w:pPr>
-            <w:r>
-              <w:t>Restart (Default values)</w:t>
-            </w:r>
-          </w:p>
-        </w:tc>
-        <w:tc>
-          <w:tcPr>
-            <w:tcW w:w="2693" w:type="dxa"/>
-          </w:tcPr>
-          <w:p>
-            <w:pPr>
-              <w:jc w:val="center"/>
-              <w:rPr>
-                <w:sz w:val="20"/>
-                <w:szCs w:val="20"/>
-              </w:rPr>
-            </w:pPr>
-            <w:r>
-              <w:rPr>
-                <w:sz w:val="20"/>
-                <w:szCs w:val="20"/>
-              </w:rPr>
-              <w:t>Game can be played again without</w:t>
-            </w:r>
-            <w:r>
-              <w:rPr>
-                <w:sz w:val="20"/>
-                <w:szCs w:val="20"/>
-              </w:rPr>
-              <w:t xml:space="preserve"> any</w:t>
-            </w:r>
-            <w:r>
-              <w:rPr>
-                <w:sz w:val="20"/>
-                <w:szCs w:val="20"/>
-              </w:rPr>
-              <w:t xml:space="preserve"> issue</w:t>
-            </w:r>
-          </w:p>
-        </w:tc>
-        <w:tc>
-          <w:tcPr>
-            <w:tcW w:w="3261" w:type="dxa"/>
-          </w:tcPr>
-          <w:p>
-            <w:pPr>
-              <w:jc w:val="center"/>
-              <w:rPr>
-                <w:sz w:val="20"/>
-                <w:szCs w:val="20"/>
-              </w:rPr>
-            </w:pPr>
-          </w:p>
-        </w:tc>
-      </w:tr>
-      <w:tr>
-        <w:trPr>
-          <w:trHeight w:val="388"/>
-        </w:trPr>
-        <w:tc>
-          <w:tcPr>
-            <w:tcW w:w="562" w:type="dxa"/>
-          </w:tcPr>
-          <w:p>
-            <w:pPr>
-              <w:jc w:val="center"/>
-            </w:pPr>
-            <w:r>
-              <w:t>T23</w:t>
-            </w:r>
-          </w:p>
-        </w:tc>
-        <w:tc>
-          <w:tcPr>
-            <w:tcW w:w="2410" w:type="dxa"/>
-          </w:tcPr>
-          <w:p>
-            <w:pPr>
-              <w:jc w:val="center"/>
-            </w:pPr>
-            <w:r>
-              <w:t>Restart (non-default for all options)</w:t>
-            </w:r>
-          </w:p>
-        </w:tc>
-        <w:tc>
-          <w:tcPr>
-            <w:tcW w:w="2693" w:type="dxa"/>
-          </w:tcPr>
-          <w:p>
-            <w:pPr>
-              <w:jc w:val="center"/>
-              <w:rPr>
-                <w:sz w:val="20"/>
-                <w:szCs w:val="20"/>
-              </w:rPr>
-            </w:pPr>
-            <w:r>
-              <w:rPr>
-                <w:sz w:val="20"/>
-                <w:szCs w:val="20"/>
-              </w:rPr>
-              <w:t xml:space="preserve">Game </w:t>
-            </w:r>
-            <w:r>
-              <w:rPr>
-                <w:sz w:val="20"/>
-                <w:szCs w:val="20"/>
-              </w:rPr>
-              <w:t>can</w:t>
-            </w:r>
-            <w:r>
-              <w:rPr>
-                <w:sz w:val="20"/>
-                <w:szCs w:val="20"/>
-              </w:rPr>
-              <w:t xml:space="preserve"> be played again without</w:t>
-            </w:r>
-            <w:r>
-              <w:rPr>
-                <w:sz w:val="20"/>
-                <w:szCs w:val="20"/>
-              </w:rPr>
-              <w:t xml:space="preserve"> any</w:t>
-            </w:r>
-            <w:r>
-              <w:rPr>
-                <w:sz w:val="20"/>
-                <w:szCs w:val="20"/>
-              </w:rPr>
-              <w:t xml:space="preserve"> issue</w:t>
-            </w:r>
-          </w:p>
-        </w:tc>
-        <w:tc>
-          <w:tcPr>
-            <w:tcW w:w="3261" w:type="dxa"/>
-          </w:tcPr>
-          <w:p>
-            <w:pPr>
-              <w:jc w:val="center"/>
-              <w:rPr>
-                <w:sz w:val="20"/>
-                <w:szCs w:val="20"/>
-              </w:rPr>
-            </w:pPr>
+            <w:r>
+              <w:rPr>
+                <w:sz w:val="20"/>
+                <w:szCs w:val="20"/>
+              </w:rPr>
+              <w:t>Expected</w:t>
+            </w:r>
           </w:p>
         </w:tc>
       </w:tr>
@@ -1869,6 +1712,13 @@
         </w:rPr>
         <w:br/>
         <w:t xml:space="preserve">Testing Completed By: </w:t>
+      </w:r>
+      <w:r>
+        <w:rPr>
+          <w:sz w:val="24"/>
+          <w:szCs w:val="24"/>
+        </w:rPr>
+        <w:t>Josh</w:t>
       </w:r>
     </w:p>
     <w:sectPr>
@@ -3394,9 +3244,12 @@
 </file>
 
 <file path=customXml/item1.xml><?xml version="1.0" encoding="utf-8"?>
-<p:properties xmlns:p="http://schemas.microsoft.com/office/2006/metadata/properties" xmlns:xsi="http://www.w3.org/2001/XMLSchema-instance" xmlns:pc="http://schemas.microsoft.com/office/infopath/2007/PartnerControls">
-  <documentManagement/>
-</p:properties>
+<?mso-contentType ?>
+<FormTemplates xmlns="http://schemas.microsoft.com/sharepoint/v3/contenttype/forms">
+  <Display>DocumentLibraryForm</Display>
+  <Edit>DocumentLibraryForm</Edit>
+  <New>DocumentLibraryForm</New>
+</FormTemplates>
 </file>
 
 <file path=customXml/item2.xml><?xml version="1.0" encoding="utf-8"?>
@@ -3546,19 +3399,15 @@
 </file>
 
 <file path=customXml/item3.xml><?xml version="1.0" encoding="utf-8"?>
-<?mso-contentType ?>
-<FormTemplates xmlns="http://schemas.microsoft.com/sharepoint/v3/contenttype/forms">
-  <Display>DocumentLibraryForm</Display>
-  <Edit>DocumentLibraryForm</Edit>
-  <New>DocumentLibraryForm</New>
-</FormTemplates>
+<p:properties xmlns:p="http://schemas.microsoft.com/office/2006/metadata/properties" xmlns:xsi="http://www.w3.org/2001/XMLSchema-instance" xmlns:pc="http://schemas.microsoft.com/office/infopath/2007/PartnerControls">
+  <documentManagement/>
+</p:properties>
 </file>
 
 <file path=customXml/itemProps1.xml><?xml version="1.0" encoding="utf-8"?>
-<ds:datastoreItem xmlns:ds="http://schemas.openxmlformats.org/officeDocument/2006/customXml" ds:itemID="{EE0C44AC-010E-4926-A741-B165C189C41E}">
+<ds:datastoreItem xmlns:ds="http://schemas.openxmlformats.org/officeDocument/2006/customXml" ds:itemID="{A987552B-5C31-4FEE-8626-CFF05A224C9D}">
   <ds:schemaRefs>
-    <ds:schemaRef ds:uri="http://schemas.microsoft.com/office/2006/metadata/properties"/>
-    <ds:schemaRef ds:uri="http://schemas.microsoft.com/office/infopath/2007/PartnerControls"/>
+    <ds:schemaRef ds:uri="http://schemas.microsoft.com/sharepoint/v3/contenttype/forms"/>
   </ds:schemaRefs>
 </ds:datastoreItem>
 </file>
@@ -3582,9 +3431,10 @@
 </file>
 
 <file path=customXml/itemProps3.xml><?xml version="1.0" encoding="utf-8"?>
-<ds:datastoreItem xmlns:ds="http://schemas.openxmlformats.org/officeDocument/2006/customXml" ds:itemID="{A987552B-5C31-4FEE-8626-CFF05A224C9D}">
+<ds:datastoreItem xmlns:ds="http://schemas.openxmlformats.org/officeDocument/2006/customXml" ds:itemID="{EE0C44AC-010E-4926-A741-B165C189C41E}">
   <ds:schemaRefs>
-    <ds:schemaRef ds:uri="http://schemas.microsoft.com/sharepoint/v3/contenttype/forms"/>
+    <ds:schemaRef ds:uri="http://schemas.microsoft.com/office/2006/metadata/properties"/>
+    <ds:schemaRef ds:uri="http://schemas.microsoft.com/office/infopath/2007/PartnerControls"/>
   </ds:schemaRefs>
 </ds:datastoreItem>
 </file>
</xml_diff>